<commit_message>
5.3 + massive refact.
</commit_message>
<xml_diff>
--- a/7 семестр/МиСИИ/ЛР 5/МиСИИ ЛР 5.docx
+++ b/7 семестр/МиСИИ/ЛР 5/МиСИИ ЛР 5.docx
@@ -1111,15 +1111,7 @@
         <w:pStyle w:val="af"/>
       </w:pPr>
       <w:r>
-        <w:t>студент/4. % формат: &lt;имя предиката&gt;</w:t>
-      </w:r>
-      <w:proofErr w:type="gramStart"/>
-      <w:r>
-        <w:t>/&lt;</w:t>
-      </w:r>
-      <w:proofErr w:type="gramEnd"/>
-      <w:r>
-        <w:t>кол-во аргументов&gt;</w:t>
+        <w:t>студент/4. % формат: &lt;имя предиката&gt;/&lt;кол-во аргументов&gt;</w:t>
       </w:r>
     </w:p>
     <w:p>
@@ -1140,24 +1132,14 @@
         <w:pStyle w:val="af"/>
       </w:pPr>
       <w:r>
-        <w:t xml:space="preserve">%       </w:t>
-      </w:r>
-      <w:proofErr w:type="gramStart"/>
-      <w:r>
-        <w:t>N  ФИО</w:t>
-      </w:r>
-      <w:proofErr w:type="gramEnd"/>
-      <w:r>
-        <w:t xml:space="preserve">             </w:t>
+        <w:t xml:space="preserve">%       N  ФИО             </w:t>
       </w:r>
       <w:r>
         <w:t xml:space="preserve"> </w:t>
       </w:r>
-      <w:proofErr w:type="gramStart"/>
       <w:r>
         <w:t>Группа  Оценки</w:t>
       </w:r>
-      <w:proofErr w:type="gramEnd"/>
     </w:p>
     <w:p>
       <w:pPr>
@@ -1187,21 +1169,8 @@
       <w:pPr>
         <w:pStyle w:val="af"/>
       </w:pPr>
-      <w:proofErr w:type="gramStart"/>
-      <w:r>
-        <w:t>студент(</w:t>
-      </w:r>
-      <w:proofErr w:type="gramEnd"/>
-      <w:r>
-        <w:t>4, 'Сергеев В.К.</w:t>
-      </w:r>
-      <w:proofErr w:type="gramStart"/>
-      <w:r>
-        <w:t>',  '</w:t>
-      </w:r>
-      <w:proofErr w:type="gramEnd"/>
-      <w:r>
-        <w:t>УТС1', [3, 3, 3, 4, 3]).</w:t>
+      <w:r>
+        <w:t>студент(4, 'Сергеев В.К.',  'УТС1', [3, 3, 3, 4, 3]).</w:t>
       </w:r>
     </w:p>
     <w:p/>
@@ -1244,17 +1213,12 @@
         <w:pStyle w:val="af"/>
       </w:pPr>
       <w:proofErr w:type="spellStart"/>
-      <w:proofErr w:type="gramStart"/>
       <w:r>
         <w:t>menu</w:t>
       </w:r>
       <w:proofErr w:type="spellEnd"/>
       <w:r>
-        <w:t xml:space="preserve"> :</w:t>
-      </w:r>
-      <w:proofErr w:type="gramEnd"/>
-      <w:r>
-        <w:t>-</w:t>
+        <w:t xml:space="preserve"> :-</w:t>
       </w:r>
     </w:p>
     <w:p>
@@ -1315,27 +1279,197 @@
         <w:rPr>
           <w:lang w:val="en-US"/>
         </w:rPr>
+        <w:t xml:space="preserve">    write('********************************************'), </w:t>
+      </w:r>
+      <w:proofErr w:type="spellStart"/>
+      <w:r>
+        <w:rPr>
+          <w:lang w:val="en-US"/>
+        </w:rPr>
+        <w:t>nl</w:t>
+      </w:r>
+      <w:proofErr w:type="spellEnd"/>
+      <w:r>
+        <w:rPr>
+          <w:lang w:val="en-US"/>
+        </w:rPr>
+        <w:t>,</w:t>
+      </w:r>
+    </w:p>
+    <w:p>
+      <w:pPr>
+        <w:pStyle w:val="af"/>
+      </w:pPr>
+      <w:r>
+        <w:rPr>
+          <w:lang w:val="en-US"/>
+        </w:rPr>
         <w:t xml:space="preserve">    </w:t>
       </w:r>
-      <w:proofErr w:type="gramStart"/>
       <w:r>
         <w:rPr>
           <w:lang w:val="en-US"/>
         </w:rPr>
-        <w:t>write(</w:t>
-      </w:r>
-      <w:proofErr w:type="gramEnd"/>
-      <w:r>
+        <w:t xml:space="preserve">write('* 1. </w:t>
+      </w:r>
+      <w:r>
+        <w:t xml:space="preserve">Добавление записи в БД                *'), </w:t>
+      </w:r>
+      <w:proofErr w:type="spellStart"/>
+      <w:r>
+        <w:t>nl</w:t>
+      </w:r>
+      <w:proofErr w:type="spellEnd"/>
+      <w:r>
+        <w:t>,</w:t>
+      </w:r>
+    </w:p>
+    <w:p>
+      <w:pPr>
+        <w:pStyle w:val="af"/>
+      </w:pPr>
+      <w:r>
+        <w:t xml:space="preserve">    </w:t>
+      </w:r>
+      <w:proofErr w:type="spellStart"/>
+      <w:r>
+        <w:t>write</w:t>
+      </w:r>
+      <w:proofErr w:type="spellEnd"/>
+      <w:r>
+        <w:t xml:space="preserve">('* 2. Удаление записи из БД                 *'), </w:t>
+      </w:r>
+      <w:proofErr w:type="spellStart"/>
+      <w:r>
+        <w:t>nl</w:t>
+      </w:r>
+      <w:proofErr w:type="spellEnd"/>
+      <w:r>
+        <w:t>,</w:t>
+      </w:r>
+    </w:p>
+    <w:p>
+      <w:pPr>
+        <w:pStyle w:val="af"/>
+      </w:pPr>
+      <w:r>
+        <w:t xml:space="preserve">    </w:t>
+      </w:r>
+      <w:proofErr w:type="spellStart"/>
+      <w:r>
+        <w:t>write</w:t>
+      </w:r>
+      <w:proofErr w:type="spellEnd"/>
+      <w:r>
+        <w:t xml:space="preserve">('* 3. Просмотр БД                           *'), </w:t>
+      </w:r>
+      <w:proofErr w:type="spellStart"/>
+      <w:r>
+        <w:t>nl</w:t>
+      </w:r>
+      <w:proofErr w:type="spellEnd"/>
+      <w:r>
+        <w:t>,</w:t>
+      </w:r>
+    </w:p>
+    <w:p>
+      <w:pPr>
+        <w:pStyle w:val="af"/>
+      </w:pPr>
+      <w:r>
+        <w:t xml:space="preserve">    </w:t>
+      </w:r>
+      <w:proofErr w:type="spellStart"/>
+      <w:r>
+        <w:t>write</w:t>
+      </w:r>
+      <w:proofErr w:type="spellEnd"/>
+      <w:r>
+        <w:t xml:space="preserve">('* 4. Загрузка БД из файла                  *'), </w:t>
+      </w:r>
+      <w:proofErr w:type="spellStart"/>
+      <w:r>
+        <w:t>nl</w:t>
+      </w:r>
+      <w:proofErr w:type="spellEnd"/>
+      <w:r>
+        <w:t>,</w:t>
+      </w:r>
+    </w:p>
+    <w:p>
+      <w:pPr>
+        <w:pStyle w:val="af"/>
+      </w:pPr>
+      <w:r>
+        <w:t xml:space="preserve">    </w:t>
+      </w:r>
+      <w:proofErr w:type="spellStart"/>
+      <w:r>
+        <w:t>write</w:t>
+      </w:r>
+      <w:proofErr w:type="spellEnd"/>
+      <w:r>
+        <w:t xml:space="preserve">('* 5. Сохранение БД в файле                 *'), </w:t>
+      </w:r>
+      <w:proofErr w:type="spellStart"/>
+      <w:r>
+        <w:t>nl</w:t>
+      </w:r>
+      <w:proofErr w:type="spellEnd"/>
+      <w:r>
+        <w:t>,</w:t>
+      </w:r>
+    </w:p>
+    <w:p>
+      <w:pPr>
+        <w:pStyle w:val="af"/>
+      </w:pPr>
+      <w:r>
+        <w:t xml:space="preserve">    </w:t>
+      </w:r>
+      <w:proofErr w:type="spellStart"/>
+      <w:r>
+        <w:t>write</w:t>
+      </w:r>
+      <w:proofErr w:type="spellEnd"/>
+      <w:r>
+        <w:t xml:space="preserve">('* 6. Реляционные операции                  *'), </w:t>
+      </w:r>
+      <w:proofErr w:type="spellStart"/>
+      <w:r>
+        <w:t>nl</w:t>
+      </w:r>
+      <w:proofErr w:type="spellEnd"/>
+      <w:r>
+        <w:t>,</w:t>
+      </w:r>
+    </w:p>
+    <w:p>
+      <w:pPr>
+        <w:pStyle w:val="af"/>
+      </w:pPr>
+    </w:p>
+    <w:p>
+      <w:pPr>
+        <w:pStyle w:val="af"/>
         <w:rPr>
           <w:lang w:val="en-US"/>
         </w:rPr>
-        <w:t xml:space="preserve">'********************************************'), </w:t>
-      </w:r>
-      <w:proofErr w:type="spellStart"/>
+      </w:pPr>
+      <w:r>
+        <w:t xml:space="preserve">    </w:t>
+      </w:r>
       <w:r>
         <w:rPr>
           <w:lang w:val="en-US"/>
         </w:rPr>
+        <w:t xml:space="preserve">write('********************************************'), </w:t>
+      </w:r>
+      <w:proofErr w:type="spellStart"/>
+      <w:r>
+        <w:rPr>
+          <w:lang w:val="en-US"/>
+        </w:rPr>
         <w:t>nl</w:t>
       </w:r>
       <w:proofErr w:type="spellEnd"/>
@@ -1354,587 +1488,314 @@
         <w:rPr>
           <w:lang w:val="en-US"/>
         </w:rPr>
+        <w:t xml:space="preserve">    write('* 7. </w:t>
+      </w:r>
+      <w:r>
+        <w:t xml:space="preserve">Корректировка по номеру записи        *'), </w:t>
+      </w:r>
+      <w:proofErr w:type="spellStart"/>
+      <w:r>
+        <w:t>nl</w:t>
+      </w:r>
+      <w:proofErr w:type="spellEnd"/>
+      <w:r>
+        <w:t>,</w:t>
+      </w:r>
+    </w:p>
+    <w:p>
+      <w:pPr>
+        <w:pStyle w:val="af"/>
+      </w:pPr>
+      <w:r>
         <w:t xml:space="preserve">    </w:t>
       </w:r>
-      <w:proofErr w:type="gramStart"/>
-      <w:r>
+      <w:proofErr w:type="spellStart"/>
+      <w:r>
+        <w:t>write</w:t>
+      </w:r>
+      <w:proofErr w:type="spellEnd"/>
+      <w:r>
+        <w:t xml:space="preserve">('* 8. Вывод студентов со сред. баллом &gt; 4.0 *'), </w:t>
+      </w:r>
+      <w:proofErr w:type="spellStart"/>
+      <w:r>
+        <w:t>nl</w:t>
+      </w:r>
+      <w:proofErr w:type="spellEnd"/>
+      <w:r>
+        <w:t>,</w:t>
+      </w:r>
+    </w:p>
+    <w:p>
+      <w:pPr>
+        <w:pStyle w:val="af"/>
+      </w:pPr>
+    </w:p>
+    <w:p>
+      <w:pPr>
+        <w:pStyle w:val="af"/>
         <w:rPr>
           <w:lang w:val="en-US"/>
         </w:rPr>
-        <w:t>write(</w:t>
-      </w:r>
-      <w:proofErr w:type="gramEnd"/>
+      </w:pPr>
+      <w:r>
+        <w:t xml:space="preserve">    </w:t>
+      </w:r>
       <w:r>
         <w:rPr>
           <w:lang w:val="en-US"/>
         </w:rPr>
-        <w:t xml:space="preserve">'* 1. </w:t>
-      </w:r>
-      <w:r>
-        <w:t xml:space="preserve">Добавление записи в БД                *'), </w:t>
-      </w:r>
-      <w:proofErr w:type="spellStart"/>
-      <w:r>
+        <w:t xml:space="preserve">write('********************************************'), </w:t>
+      </w:r>
+      <w:proofErr w:type="spellStart"/>
+      <w:r>
+        <w:rPr>
+          <w:lang w:val="en-US"/>
+        </w:rPr>
         <w:t>nl</w:t>
       </w:r>
       <w:proofErr w:type="spellEnd"/>
       <w:r>
+        <w:rPr>
+          <w:lang w:val="en-US"/>
+        </w:rPr>
         <w:t>,</w:t>
       </w:r>
     </w:p>
     <w:p>
       <w:pPr>
         <w:pStyle w:val="af"/>
-      </w:pPr>
-      <w:r>
+        <w:rPr>
+          <w:lang w:val="en-US"/>
+        </w:rPr>
+      </w:pPr>
+      <w:r>
+        <w:rPr>
+          <w:lang w:val="en-US"/>
+        </w:rPr>
+        <w:t xml:space="preserve">    write('* 9. </w:t>
+      </w:r>
+      <w:r>
+        <w:t>Выход</w:t>
+      </w:r>
+      <w:r>
+        <w:rPr>
+          <w:lang w:val="en-US"/>
+        </w:rPr>
+        <w:t xml:space="preserve">                                 *'), </w:t>
+      </w:r>
+      <w:proofErr w:type="spellStart"/>
+      <w:r>
+        <w:rPr>
+          <w:lang w:val="en-US"/>
+        </w:rPr>
+        <w:t>nl</w:t>
+      </w:r>
+      <w:proofErr w:type="spellEnd"/>
+      <w:r>
+        <w:rPr>
+          <w:lang w:val="en-US"/>
+        </w:rPr>
+        <w:t>,</w:t>
+      </w:r>
+    </w:p>
+    <w:p>
+      <w:pPr>
+        <w:pStyle w:val="af"/>
+        <w:rPr>
+          <w:lang w:val="en-US"/>
+        </w:rPr>
+      </w:pPr>
+      <w:r>
+        <w:rPr>
+          <w:lang w:val="en-US"/>
+        </w:rPr>
         <w:t xml:space="preserve">    </w:t>
       </w:r>
-      <w:proofErr w:type="spellStart"/>
-      <w:proofErr w:type="gramStart"/>
+    </w:p>
+    <w:p>
+      <w:pPr>
+        <w:pStyle w:val="af"/>
+        <w:rPr>
+          <w:lang w:val="en-US"/>
+        </w:rPr>
+      </w:pPr>
+      <w:r>
+        <w:rPr>
+          <w:lang w:val="en-US"/>
+        </w:rPr>
+        <w:t xml:space="preserve">    write('********************************************'), </w:t>
+      </w:r>
+      <w:proofErr w:type="spellStart"/>
+      <w:r>
+        <w:rPr>
+          <w:lang w:val="en-US"/>
+        </w:rPr>
+        <w:t>nl</w:t>
+      </w:r>
+      <w:proofErr w:type="spellEnd"/>
+      <w:r>
+        <w:rPr>
+          <w:lang w:val="en-US"/>
+        </w:rPr>
+        <w:t xml:space="preserve">, </w:t>
+      </w:r>
+      <w:proofErr w:type="spellStart"/>
+      <w:r>
+        <w:rPr>
+          <w:lang w:val="en-US"/>
+        </w:rPr>
+        <w:t>nl</w:t>
+      </w:r>
+      <w:proofErr w:type="spellEnd"/>
+      <w:r>
+        <w:rPr>
+          <w:lang w:val="en-US"/>
+        </w:rPr>
+        <w:t>,</w:t>
+      </w:r>
+    </w:p>
+    <w:p>
+      <w:pPr>
+        <w:pStyle w:val="af"/>
+      </w:pPr>
+      <w:r>
+        <w:rPr>
+          <w:lang w:val="en-US"/>
+        </w:rPr>
+        <w:t xml:space="preserve">    </w:t>
+      </w:r>
+      <w:proofErr w:type="spellStart"/>
       <w:r>
         <w:t>write</w:t>
       </w:r>
       <w:proofErr w:type="spellEnd"/>
       <w:r>
+        <w:t>('Введите номер пункта меню с точкой в конце: '), %</w:t>
+      </w:r>
+      <w:proofErr w:type="spellStart"/>
+      <w:r>
+        <w:t>nl</w:t>
+      </w:r>
+      <w:proofErr w:type="spellEnd"/>
+      <w:r>
+        <w:t>,</w:t>
+      </w:r>
+    </w:p>
+    <w:p>
+      <w:pPr>
+        <w:pStyle w:val="af"/>
+      </w:pPr>
+    </w:p>
+    <w:p>
+      <w:pPr>
+        <w:pStyle w:val="af"/>
+      </w:pPr>
+      <w:r>
+        <w:t xml:space="preserve">    </w:t>
+      </w:r>
+      <w:r>
+        <w:rPr>
+          <w:lang w:val="en-US"/>
+        </w:rPr>
+        <w:t>read</w:t>
+      </w:r>
+      <w:r>
         <w:t>(</w:t>
-      </w:r>
-      <w:proofErr w:type="gramEnd"/>
-      <w:r>
-        <w:t xml:space="preserve">'* 2. Удаление записи из БД                 *'), </w:t>
-      </w:r>
-      <w:proofErr w:type="spellStart"/>
-      <w:r>
-        <w:t>nl</w:t>
-      </w:r>
-      <w:proofErr w:type="spellEnd"/>
-      <w:r>
-        <w:t>,</w:t>
-      </w:r>
-    </w:p>
-    <w:p>
-      <w:pPr>
-        <w:pStyle w:val="af"/>
-      </w:pPr>
-      <w:r>
-        <w:t xml:space="preserve">    </w:t>
-      </w:r>
-      <w:proofErr w:type="spellStart"/>
-      <w:proofErr w:type="gramStart"/>
-      <w:r>
-        <w:t>write</w:t>
-      </w:r>
-      <w:proofErr w:type="spellEnd"/>
-      <w:r>
-        <w:t>(</w:t>
-      </w:r>
-      <w:proofErr w:type="gramEnd"/>
-      <w:r>
-        <w:t xml:space="preserve">'* 3. Просмотр БД                           *'), </w:t>
-      </w:r>
-      <w:proofErr w:type="spellStart"/>
-      <w:r>
-        <w:t>nl</w:t>
-      </w:r>
-      <w:proofErr w:type="spellEnd"/>
-      <w:r>
-        <w:t>,</w:t>
-      </w:r>
-    </w:p>
-    <w:p>
-      <w:pPr>
-        <w:pStyle w:val="af"/>
-      </w:pPr>
-      <w:r>
-        <w:t xml:space="preserve">    </w:t>
-      </w:r>
-      <w:proofErr w:type="spellStart"/>
-      <w:proofErr w:type="gramStart"/>
-      <w:r>
-        <w:t>write</w:t>
-      </w:r>
-      <w:proofErr w:type="spellEnd"/>
-      <w:r>
-        <w:t>(</w:t>
-      </w:r>
-      <w:proofErr w:type="gramEnd"/>
-      <w:r>
-        <w:t xml:space="preserve">'* 4. Загрузка БД из файла                  *'), </w:t>
-      </w:r>
-      <w:proofErr w:type="spellStart"/>
-      <w:r>
-        <w:t>nl</w:t>
-      </w:r>
-      <w:proofErr w:type="spellEnd"/>
-      <w:r>
-        <w:t>,</w:t>
-      </w:r>
-    </w:p>
-    <w:p>
-      <w:pPr>
-        <w:pStyle w:val="af"/>
-      </w:pPr>
-      <w:r>
-        <w:t xml:space="preserve">    </w:t>
-      </w:r>
-      <w:proofErr w:type="spellStart"/>
-      <w:proofErr w:type="gramStart"/>
-      <w:r>
-        <w:t>write</w:t>
-      </w:r>
-      <w:proofErr w:type="spellEnd"/>
-      <w:r>
-        <w:t>(</w:t>
-      </w:r>
-      <w:proofErr w:type="gramEnd"/>
-      <w:r>
-        <w:t xml:space="preserve">'* 5. Сохранение БД в файле                 *'), </w:t>
-      </w:r>
-      <w:proofErr w:type="spellStart"/>
-      <w:r>
-        <w:t>nl</w:t>
-      </w:r>
-      <w:proofErr w:type="spellEnd"/>
-      <w:r>
-        <w:t>,</w:t>
-      </w:r>
-    </w:p>
-    <w:p>
-      <w:pPr>
-        <w:pStyle w:val="af"/>
-      </w:pPr>
-      <w:r>
-        <w:t xml:space="preserve">    </w:t>
-      </w:r>
-      <w:proofErr w:type="spellStart"/>
-      <w:proofErr w:type="gramStart"/>
-      <w:r>
-        <w:t>write</w:t>
-      </w:r>
-      <w:proofErr w:type="spellEnd"/>
-      <w:r>
-        <w:t>(</w:t>
-      </w:r>
-      <w:proofErr w:type="gramEnd"/>
-      <w:r>
-        <w:t xml:space="preserve">'* 6. Реляционные операции                  *'), </w:t>
-      </w:r>
-      <w:proofErr w:type="spellStart"/>
-      <w:r>
-        <w:t>nl</w:t>
-      </w:r>
-      <w:proofErr w:type="spellEnd"/>
-      <w:r>
-        <w:t>,</w:t>
-      </w:r>
-    </w:p>
-    <w:p>
-      <w:pPr>
-        <w:pStyle w:val="af"/>
-      </w:pPr>
-    </w:p>
-    <w:p>
-      <w:pPr>
-        <w:pStyle w:val="af"/>
-        <w:rPr>
-          <w:lang w:val="en-US"/>
-        </w:rPr>
-      </w:pPr>
-      <w:r>
-        <w:t xml:space="preserve">    </w:t>
-      </w:r>
-      <w:proofErr w:type="gramStart"/>
-      <w:r>
-        <w:rPr>
-          <w:lang w:val="en-US"/>
-        </w:rPr>
-        <w:t>write(</w:t>
-      </w:r>
-      <w:proofErr w:type="gramEnd"/>
-      <w:r>
-        <w:rPr>
-          <w:lang w:val="en-US"/>
-        </w:rPr>
-        <w:t xml:space="preserve">'********************************************'), </w:t>
-      </w:r>
-      <w:proofErr w:type="spellStart"/>
-      <w:r>
-        <w:rPr>
-          <w:lang w:val="en-US"/>
-        </w:rPr>
-        <w:t>nl</w:t>
-      </w:r>
-      <w:proofErr w:type="spellEnd"/>
-      <w:r>
-        <w:rPr>
-          <w:lang w:val="en-US"/>
-        </w:rPr>
-        <w:t>,</w:t>
-      </w:r>
-    </w:p>
-    <w:p>
-      <w:pPr>
-        <w:pStyle w:val="af"/>
-      </w:pPr>
-      <w:r>
-        <w:rPr>
-          <w:lang w:val="en-US"/>
-        </w:rPr>
-        <w:t xml:space="preserve">    </w:t>
-      </w:r>
-      <w:proofErr w:type="gramStart"/>
-      <w:r>
-        <w:rPr>
-          <w:lang w:val="en-US"/>
-        </w:rPr>
-        <w:t>write(</w:t>
-      </w:r>
-      <w:proofErr w:type="gramEnd"/>
-      <w:r>
-        <w:rPr>
-          <w:lang w:val="en-US"/>
-        </w:rPr>
-        <w:t xml:space="preserve">'* 7. </w:t>
-      </w:r>
-      <w:r>
-        <w:t xml:space="preserve">Корректировка по номеру записи        *'), </w:t>
-      </w:r>
-      <w:proofErr w:type="spellStart"/>
-      <w:r>
-        <w:t>nl</w:t>
-      </w:r>
-      <w:proofErr w:type="spellEnd"/>
-      <w:r>
-        <w:t>,</w:t>
-      </w:r>
-    </w:p>
-    <w:p>
-      <w:pPr>
-        <w:pStyle w:val="af"/>
-      </w:pPr>
-      <w:r>
-        <w:t xml:space="preserve">    </w:t>
-      </w:r>
-      <w:proofErr w:type="spellStart"/>
-      <w:proofErr w:type="gramStart"/>
-      <w:r>
-        <w:t>write</w:t>
-      </w:r>
-      <w:proofErr w:type="spellEnd"/>
-      <w:r>
-        <w:t>(</w:t>
-      </w:r>
-      <w:proofErr w:type="gramEnd"/>
-      <w:r>
-        <w:t xml:space="preserve">'* 8. Вывод студентов со сред. баллом &gt; 4.0 *'), </w:t>
-      </w:r>
-      <w:proofErr w:type="spellStart"/>
-      <w:r>
-        <w:t>nl</w:t>
-      </w:r>
-      <w:proofErr w:type="spellEnd"/>
-      <w:r>
-        <w:t>,</w:t>
-      </w:r>
-    </w:p>
-    <w:p>
-      <w:pPr>
-        <w:pStyle w:val="af"/>
-      </w:pPr>
-    </w:p>
-    <w:p>
-      <w:pPr>
-        <w:pStyle w:val="af"/>
-        <w:rPr>
-          <w:lang w:val="en-US"/>
-        </w:rPr>
-      </w:pPr>
-      <w:r>
-        <w:t xml:space="preserve">    </w:t>
-      </w:r>
-      <w:proofErr w:type="gramStart"/>
-      <w:r>
-        <w:rPr>
-          <w:lang w:val="en-US"/>
-        </w:rPr>
-        <w:t>write(</w:t>
-      </w:r>
-      <w:proofErr w:type="gramEnd"/>
-      <w:r>
-        <w:rPr>
-          <w:lang w:val="en-US"/>
-        </w:rPr>
-        <w:t xml:space="preserve">'********************************************'), </w:t>
-      </w:r>
-      <w:proofErr w:type="spellStart"/>
-      <w:r>
-        <w:rPr>
-          <w:lang w:val="en-US"/>
-        </w:rPr>
-        <w:t>nl</w:t>
-      </w:r>
-      <w:proofErr w:type="spellEnd"/>
-      <w:r>
-        <w:rPr>
-          <w:lang w:val="en-US"/>
-        </w:rPr>
-        <w:t>,</w:t>
-      </w:r>
-    </w:p>
-    <w:p>
-      <w:pPr>
-        <w:pStyle w:val="af"/>
-        <w:rPr>
-          <w:lang w:val="en-US"/>
-        </w:rPr>
-      </w:pPr>
-      <w:r>
-        <w:rPr>
-          <w:lang w:val="en-US"/>
-        </w:rPr>
-        <w:t xml:space="preserve">    </w:t>
-      </w:r>
-      <w:proofErr w:type="gramStart"/>
-      <w:r>
-        <w:rPr>
-          <w:lang w:val="en-US"/>
-        </w:rPr>
-        <w:t>write(</w:t>
-      </w:r>
-      <w:proofErr w:type="gramEnd"/>
-      <w:r>
-        <w:rPr>
-          <w:lang w:val="en-US"/>
-        </w:rPr>
-        <w:t xml:space="preserve">'* 9. </w:t>
-      </w:r>
-      <w:r>
-        <w:t>Выход</w:t>
-      </w:r>
-      <w:r>
-        <w:rPr>
-          <w:lang w:val="en-US"/>
-        </w:rPr>
-        <w:t xml:space="preserve">                                 *'), </w:t>
-      </w:r>
-      <w:proofErr w:type="spellStart"/>
-      <w:r>
-        <w:rPr>
-          <w:lang w:val="en-US"/>
-        </w:rPr>
-        <w:t>nl</w:t>
-      </w:r>
-      <w:proofErr w:type="spellEnd"/>
-      <w:r>
-        <w:rPr>
-          <w:lang w:val="en-US"/>
-        </w:rPr>
-        <w:t>,</w:t>
-      </w:r>
-    </w:p>
-    <w:p>
-      <w:pPr>
-        <w:pStyle w:val="af"/>
-        <w:rPr>
-          <w:lang w:val="en-US"/>
-        </w:rPr>
-      </w:pPr>
-      <w:r>
-        <w:rPr>
-          <w:lang w:val="en-US"/>
-        </w:rPr>
-        <w:t xml:space="preserve">    </w:t>
-      </w:r>
-    </w:p>
-    <w:p>
-      <w:pPr>
-        <w:pStyle w:val="af"/>
-        <w:rPr>
-          <w:lang w:val="en-US"/>
-        </w:rPr>
-      </w:pPr>
-      <w:r>
-        <w:rPr>
-          <w:lang w:val="en-US"/>
-        </w:rPr>
-        <w:t xml:space="preserve">    </w:t>
-      </w:r>
-      <w:proofErr w:type="gramStart"/>
-      <w:r>
-        <w:rPr>
-          <w:lang w:val="en-US"/>
-        </w:rPr>
-        <w:t>write(</w:t>
-      </w:r>
-      <w:proofErr w:type="gramEnd"/>
-      <w:r>
-        <w:rPr>
-          <w:lang w:val="en-US"/>
-        </w:rPr>
-        <w:t xml:space="preserve">'********************************************'), </w:t>
-      </w:r>
-      <w:proofErr w:type="spellStart"/>
-      <w:r>
-        <w:rPr>
-          <w:lang w:val="en-US"/>
-        </w:rPr>
-        <w:t>nl</w:t>
-      </w:r>
-      <w:proofErr w:type="spellEnd"/>
-      <w:r>
-        <w:rPr>
-          <w:lang w:val="en-US"/>
-        </w:rPr>
-        <w:t xml:space="preserve">, </w:t>
-      </w:r>
-      <w:proofErr w:type="spellStart"/>
-      <w:r>
-        <w:rPr>
-          <w:lang w:val="en-US"/>
-        </w:rPr>
-        <w:t>nl</w:t>
-      </w:r>
-      <w:proofErr w:type="spellEnd"/>
-      <w:r>
-        <w:rPr>
-          <w:lang w:val="en-US"/>
-        </w:rPr>
-        <w:t>,</w:t>
-      </w:r>
-    </w:p>
-    <w:p>
-      <w:pPr>
-        <w:pStyle w:val="af"/>
-      </w:pPr>
-      <w:r>
-        <w:rPr>
-          <w:lang w:val="en-US"/>
-        </w:rPr>
-        <w:t xml:space="preserve">    </w:t>
-      </w:r>
-      <w:proofErr w:type="spellStart"/>
-      <w:proofErr w:type="gramStart"/>
-      <w:r>
-        <w:t>write</w:t>
-      </w:r>
-      <w:proofErr w:type="spellEnd"/>
-      <w:r>
-        <w:t>(</w:t>
-      </w:r>
-      <w:proofErr w:type="gramEnd"/>
-      <w:r>
-        <w:t>'Введите номер пункта меню с точкой в конце: '), %</w:t>
-      </w:r>
-      <w:proofErr w:type="spellStart"/>
-      <w:r>
-        <w:t>nl</w:t>
-      </w:r>
-      <w:proofErr w:type="spellEnd"/>
-      <w:r>
-        <w:t>,</w:t>
-      </w:r>
-    </w:p>
-    <w:p>
-      <w:pPr>
-        <w:pStyle w:val="af"/>
-      </w:pPr>
-    </w:p>
-    <w:p>
-      <w:pPr>
-        <w:pStyle w:val="af"/>
-      </w:pPr>
-      <w:r>
-        <w:t xml:space="preserve">    </w:t>
-      </w:r>
-      <w:r>
-        <w:rPr>
-          <w:lang w:val="en-US"/>
-        </w:rPr>
-        <w:t>read</w:t>
-      </w:r>
-      <w:r>
-        <w:t>(</w:t>
-      </w:r>
-      <w:r>
-        <w:rPr>
-          <w:lang w:val="en-US"/>
-        </w:rPr>
-        <w:t>C</w:t>
-      </w:r>
-      <w:r>
-        <w:t xml:space="preserve">), </w:t>
-      </w:r>
-      <w:proofErr w:type="spellStart"/>
-      <w:r>
-        <w:rPr>
-          <w:lang w:val="en-US"/>
-        </w:rPr>
-        <w:t>nl</w:t>
-      </w:r>
-      <w:proofErr w:type="spellEnd"/>
-      <w:r>
-        <w:t xml:space="preserve">,    % </w:t>
-      </w:r>
-      <w:r>
-        <w:t>Ввод</w:t>
-      </w:r>
-      <w:r>
-        <w:t xml:space="preserve"> </w:t>
-      </w:r>
-      <w:r>
-        <w:t>номера процедуры</w:t>
-      </w:r>
-    </w:p>
-    <w:p>
-      <w:pPr>
-        <w:pStyle w:val="af"/>
-      </w:pPr>
-      <w:r>
-        <w:t xml:space="preserve">    </w:t>
-      </w:r>
-      <w:proofErr w:type="spellStart"/>
-      <w:r>
-        <w:t>proc</w:t>
-      </w:r>
-      <w:proofErr w:type="spellEnd"/>
-      <w:r>
-        <w:t>(C),        % Запуск процедуры с номером С</w:t>
-      </w:r>
-    </w:p>
-    <w:p>
-      <w:pPr>
-        <w:pStyle w:val="af"/>
-      </w:pPr>
-      <w:r>
-        <w:t xml:space="preserve">    </w:t>
       </w:r>
       <w:r>
         <w:rPr>
           <w:b/>
           <w:bCs/>
-        </w:rPr>
-        <w:t>C=9</w:t>
-      </w:r>
-      <w:r>
-        <w:t>,</w:t>
+          <w:lang w:val="en-US"/>
+        </w:rPr>
+        <w:t>C</w:t>
+      </w:r>
+      <w:r>
+        <w:t xml:space="preserve">), </w:t>
+      </w:r>
+      <w:proofErr w:type="spellStart"/>
+      <w:r>
+        <w:rPr>
+          <w:lang w:val="en-US"/>
+        </w:rPr>
+        <w:t>nl</w:t>
+      </w:r>
+      <w:proofErr w:type="spellEnd"/>
+      <w:r>
+        <w:t xml:space="preserve">,    % </w:t>
+      </w:r>
+      <w:r>
+        <w:t>Ввод</w:t>
       </w:r>
       <w:r>
         <w:t xml:space="preserve"> </w:t>
+      </w:r>
+      <w:r>
+        <w:t>номера процедуры</w:t>
+      </w:r>
+    </w:p>
+    <w:p>
+      <w:pPr>
+        <w:pStyle w:val="af"/>
+      </w:pPr>
+      <w:r>
+        <w:t xml:space="preserve">    </w:t>
+      </w:r>
+      <w:proofErr w:type="spellStart"/>
+      <w:r>
+        <w:t>proc</w:t>
+      </w:r>
+      <w:proofErr w:type="spellEnd"/>
+      <w:r>
+        <w:t>(</w:t>
       </w:r>
       <w:r>
         <w:rPr>
           <w:b/>
           <w:bCs/>
         </w:rPr>
-        <w:t>!</w:t>
-      </w:r>
-      <w:r>
-        <w:t xml:space="preserve"> </w:t>
+        <w:t>C</w:t>
+      </w:r>
+      <w:r>
+        <w:t>),        % Запуск процедуры с номером С</w:t>
+      </w:r>
+    </w:p>
+    <w:p>
+      <w:pPr>
+        <w:pStyle w:val="af"/>
+      </w:pPr>
+      <w:r>
+        <w:t xml:space="preserve">    </w:t>
       </w:r>
       <w:r>
         <w:rPr>
           <w:b/>
           <w:bCs/>
         </w:rPr>
+        <w:t>C=9</w:t>
+      </w:r>
+      <w:r>
+        <w:t>,</w:t>
+      </w:r>
+      <w:r>
+        <w:t xml:space="preserve"> </w:t>
+      </w:r>
+      <w:r>
+        <w:rPr>
+          <w:b/>
+          <w:bCs/>
+        </w:rPr>
+        <w:t>!</w:t>
+      </w:r>
+      <w:r>
+        <w:t xml:space="preserve"> </w:t>
+      </w:r>
+      <w:r>
+        <w:rPr>
+          <w:b/>
+          <w:bCs/>
+        </w:rPr>
         <w:t>.</w:t>
       </w:r>
       <w:r>
@@ -1945,6 +1806,68 @@
       </w:r>
       <w:r>
         <w:t>% Если C=9 завершить программу</w:t>
+      </w:r>
+    </w:p>
+    <w:p>
+      <w:pPr>
+        <w:pStyle w:val="af"/>
+      </w:pPr>
+    </w:p>
+    <w:p>
+      <w:pPr>
+        <w:pStyle w:val="af"/>
+      </w:pPr>
+      <w:r>
+        <w:t>% =============== Ожидание ввода литеры ===============</w:t>
+      </w:r>
+    </w:p>
+    <w:p>
+      <w:pPr>
+        <w:pStyle w:val="af"/>
+      </w:pPr>
+      <w:proofErr w:type="spellStart"/>
+      <w:r>
+        <w:rPr>
+          <w:b/>
+          <w:bCs/>
+        </w:rPr>
+        <w:t>waitExit</w:t>
+      </w:r>
+      <w:proofErr w:type="spellEnd"/>
+      <w:r>
+        <w:t xml:space="preserve"> :-</w:t>
+      </w:r>
+    </w:p>
+    <w:p>
+      <w:pPr>
+        <w:pStyle w:val="af"/>
+      </w:pPr>
+      <w:r>
+        <w:t xml:space="preserve">    </w:t>
+      </w:r>
+      <w:proofErr w:type="spellStart"/>
+      <w:r>
+        <w:t>write</w:t>
+      </w:r>
+      <w:proofErr w:type="spellEnd"/>
+      <w:r>
+        <w:t xml:space="preserve">('...нажмите любую клавишу, чтобы продолжить...'), </w:t>
+      </w:r>
+      <w:proofErr w:type="spellStart"/>
+      <w:r>
+        <w:t>nl</w:t>
+      </w:r>
+      <w:proofErr w:type="spellEnd"/>
+      <w:r>
+        <w:t>,</w:t>
+      </w:r>
+    </w:p>
+    <w:p>
+      <w:pPr>
+        <w:pStyle w:val="af"/>
+      </w:pPr>
+      <w:r>
+        <w:t xml:space="preserve">    get0(_), get0(_).</w:t>
       </w:r>
     </w:p>
     <w:p/>
@@ -1998,43 +1921,161 @@
     <w:p>
       <w:pPr>
         <w:pStyle w:val="af"/>
+      </w:pPr>
+      <w:r>
+        <w:t xml:space="preserve">% ============= </w:t>
+      </w:r>
+      <w:r>
         <w:rPr>
           <w:b/>
           <w:bCs/>
         </w:rPr>
-      </w:pPr>
+        <w:t>1. Добавление записи в БД</w:t>
+      </w:r>
+      <w:r>
+        <w:t xml:space="preserve"> =============</w:t>
+      </w:r>
+    </w:p>
+    <w:p>
+      <w:pPr>
+        <w:pStyle w:val="af"/>
+      </w:pPr>
+      <w:proofErr w:type="spellStart"/>
+      <w:r>
+        <w:t>proc</w:t>
+      </w:r>
+      <w:proofErr w:type="spellEnd"/>
+      <w:r>
+        <w:t>(1) :-</w:t>
+      </w:r>
+    </w:p>
+    <w:p>
+      <w:pPr>
+        <w:pStyle w:val="af"/>
+      </w:pPr>
+      <w:r>
+        <w:t xml:space="preserve">    </w:t>
+      </w:r>
+      <w:proofErr w:type="spellStart"/>
+      <w:r>
+        <w:t>write</w:t>
+      </w:r>
+      <w:proofErr w:type="spellEnd"/>
+      <w:r>
+        <w:t xml:space="preserve">('Введите номер:'), </w:t>
+      </w:r>
+      <w:proofErr w:type="spellStart"/>
+      <w:r>
+        <w:t>nl</w:t>
+      </w:r>
+      <w:proofErr w:type="spellEnd"/>
+      <w:r>
+        <w:t>, read(N),</w:t>
+      </w:r>
+    </w:p>
+    <w:p>
+      <w:pPr>
+        <w:pStyle w:val="af"/>
+      </w:pPr>
+      <w:r>
+        <w:t xml:space="preserve">    </w:t>
+      </w:r>
+      <w:proofErr w:type="spellStart"/>
+      <w:r>
+        <w:t>write</w:t>
+      </w:r>
+      <w:proofErr w:type="spellEnd"/>
+      <w:r>
+        <w:t xml:space="preserve">('Введите ФИО: '), </w:t>
+      </w:r>
+      <w:proofErr w:type="spellStart"/>
+      <w:r>
+        <w:t>nl</w:t>
+      </w:r>
+      <w:proofErr w:type="spellEnd"/>
+      <w:r>
+        <w:t>, read(ФИО),</w:t>
+      </w:r>
+    </w:p>
+    <w:p>
+      <w:pPr>
+        <w:pStyle w:val="af"/>
+      </w:pPr>
+      <w:r>
+        <w:t xml:space="preserve">    </w:t>
+      </w:r>
+      <w:proofErr w:type="spellStart"/>
+      <w:r>
+        <w:t>write</w:t>
+      </w:r>
+      <w:proofErr w:type="spellEnd"/>
+      <w:r>
+        <w:t xml:space="preserve">('Введите номер группы: '), </w:t>
+      </w:r>
+      <w:proofErr w:type="spellStart"/>
+      <w:r>
+        <w:t>nl</w:t>
+      </w:r>
+      <w:proofErr w:type="spellEnd"/>
+      <w:r>
+        <w:t>, read(Группа),</w:t>
+      </w:r>
+    </w:p>
+    <w:p>
+      <w:pPr>
+        <w:pStyle w:val="af"/>
+      </w:pPr>
+      <w:r>
+        <w:t xml:space="preserve">    </w:t>
+      </w:r>
+      <w:proofErr w:type="spellStart"/>
+      <w:r>
+        <w:t>write</w:t>
+      </w:r>
+      <w:proofErr w:type="spellEnd"/>
+      <w:r>
+        <w:t xml:space="preserve">('Введите оценки в формате [Оценка1, Оценка2, Оценка3]): '), </w:t>
+      </w:r>
+      <w:proofErr w:type="spellStart"/>
+      <w:r>
+        <w:t>nl</w:t>
+      </w:r>
+      <w:proofErr w:type="spellEnd"/>
+      <w:r>
+        <w:t xml:space="preserve">, read(Оценки), </w:t>
+      </w:r>
+      <w:proofErr w:type="spellStart"/>
+      <w:r>
+        <w:t>nl</w:t>
+      </w:r>
+      <w:proofErr w:type="spellEnd"/>
+      <w:r>
+        <w:t>,</w:t>
+      </w:r>
+    </w:p>
+    <w:p>
+      <w:pPr>
+        <w:pStyle w:val="af"/>
+      </w:pPr>
+    </w:p>
+    <w:p>
+      <w:pPr>
+        <w:pStyle w:val="af"/>
+      </w:pPr>
+      <w:r>
+        <w:t xml:space="preserve">    </w:t>
+      </w:r>
+      <w:proofErr w:type="spellStart"/>
       <w:r>
         <w:rPr>
           <w:b/>
           <w:bCs/>
         </w:rPr>
-        <w:t>% ============= 1. Добавление записи в БД =============</w:t>
-      </w:r>
-    </w:p>
-    <w:p>
-      <w:pPr>
-        <w:pStyle w:val="af"/>
-      </w:pPr>
-      <w:proofErr w:type="spellStart"/>
-      <w:proofErr w:type="gramStart"/>
-      <w:r>
-        <w:t>proc</w:t>
-      </w:r>
-      <w:proofErr w:type="spellEnd"/>
-      <w:r>
-        <w:t>(</w:t>
-      </w:r>
-      <w:proofErr w:type="gramEnd"/>
-      <w:r>
-        <w:t>1</w:t>
-      </w:r>
-      <w:proofErr w:type="gramStart"/>
-      <w:r>
-        <w:t>) :</w:t>
-      </w:r>
-      <w:proofErr w:type="gramEnd"/>
-      <w:r>
-        <w:t>-</w:t>
+        <w:t>assertz</w:t>
+      </w:r>
+      <w:proofErr w:type="spellEnd"/>
+      <w:r>
+        <w:t>(студент(N, ФИО, Группа, Оценки)),   % добавление факта в БД</w:t>
       </w:r>
     </w:p>
     <w:p>
@@ -2045,17 +2086,28 @@
         <w:t xml:space="preserve">    </w:t>
       </w:r>
       <w:proofErr w:type="spellStart"/>
-      <w:proofErr w:type="gramStart"/>
       <w:r>
         <w:t>write</w:t>
       </w:r>
       <w:proofErr w:type="spellEnd"/>
       <w:r>
-        <w:t>(</w:t>
-      </w:r>
-      <w:proofErr w:type="gramEnd"/>
-      <w:r>
-        <w:t xml:space="preserve">'--- Ввод завершать точкой! ---'), </w:t>
+        <w:t xml:space="preserve">('Студент '), </w:t>
+      </w:r>
+      <w:proofErr w:type="spellStart"/>
+      <w:r>
+        <w:t>display</w:t>
+      </w:r>
+      <w:proofErr w:type="spellEnd"/>
+      <w:r>
+        <w:t xml:space="preserve">(ФИО), </w:t>
+      </w:r>
+      <w:proofErr w:type="spellStart"/>
+      <w:r>
+        <w:t>write</w:t>
+      </w:r>
+      <w:proofErr w:type="spellEnd"/>
+      <w:r>
+        <w:t xml:space="preserve">(' был добавлен в БД'), </w:t>
       </w:r>
       <w:proofErr w:type="spellStart"/>
       <w:r>
@@ -2063,6 +2115,14 @@
       </w:r>
       <w:proofErr w:type="spellEnd"/>
       <w:r>
+        <w:t xml:space="preserve">, </w:t>
+      </w:r>
+      <w:proofErr w:type="spellStart"/>
+      <w:r>
+        <w:t>nl</w:t>
+      </w:r>
+      <w:proofErr w:type="spellEnd"/>
+      <w:r>
         <w:t>,</w:t>
       </w:r>
     </w:p>
@@ -2070,181 +2130,57 @@
       <w:pPr>
         <w:pStyle w:val="af"/>
       </w:pPr>
-    </w:p>
-    <w:p>
-      <w:pPr>
-        <w:pStyle w:val="af"/>
-      </w:pPr>
       <w:r>
         <w:t xml:space="preserve">    </w:t>
       </w:r>
       <w:proofErr w:type="spellStart"/>
-      <w:proofErr w:type="gramStart"/>
-      <w:r>
-        <w:t>write</w:t>
-      </w:r>
-      <w:proofErr w:type="spellEnd"/>
-      <w:r>
-        <w:t>(</w:t>
-      </w:r>
-      <w:proofErr w:type="gramEnd"/>
-      <w:r>
-        <w:t xml:space="preserve">'Введите номер:'), </w:t>
-      </w:r>
-      <w:proofErr w:type="spellStart"/>
-      <w:r>
-        <w:t>nl</w:t>
-      </w:r>
-      <w:proofErr w:type="spellEnd"/>
-      <w:r>
-        <w:t>, read(N),</w:t>
-      </w:r>
-    </w:p>
-    <w:p>
-      <w:pPr>
-        <w:pStyle w:val="af"/>
-      </w:pPr>
-      <w:r>
-        <w:t xml:space="preserve">    </w:t>
-      </w:r>
-      <w:proofErr w:type="spellStart"/>
-      <w:proofErr w:type="gramStart"/>
-      <w:r>
-        <w:t>write</w:t>
-      </w:r>
-      <w:proofErr w:type="spellEnd"/>
-      <w:r>
-        <w:t>(</w:t>
-      </w:r>
-      <w:proofErr w:type="gramEnd"/>
-      <w:r>
-        <w:t xml:space="preserve">'Введите ФИО: '), </w:t>
-      </w:r>
-      <w:proofErr w:type="spellStart"/>
-      <w:r>
-        <w:t>nl</w:t>
-      </w:r>
-      <w:proofErr w:type="spellEnd"/>
-      <w:r>
-        <w:t xml:space="preserve">, </w:t>
-      </w:r>
-      <w:proofErr w:type="gramStart"/>
-      <w:r>
-        <w:t>read(</w:t>
-      </w:r>
-      <w:proofErr w:type="gramEnd"/>
-      <w:r>
-        <w:t>ФИО),</w:t>
-      </w:r>
-    </w:p>
-    <w:p>
-      <w:pPr>
-        <w:pStyle w:val="af"/>
-      </w:pPr>
-      <w:r>
-        <w:t xml:space="preserve">    </w:t>
-      </w:r>
-      <w:proofErr w:type="spellStart"/>
-      <w:proofErr w:type="gramStart"/>
-      <w:r>
-        <w:t>write</w:t>
-      </w:r>
-      <w:proofErr w:type="spellEnd"/>
-      <w:r>
-        <w:t>(</w:t>
-      </w:r>
-      <w:proofErr w:type="gramEnd"/>
-      <w:r>
-        <w:t xml:space="preserve">'Введите номер группы: '), </w:t>
-      </w:r>
-      <w:proofErr w:type="spellStart"/>
-      <w:r>
-        <w:t>nl</w:t>
-      </w:r>
-      <w:proofErr w:type="spellEnd"/>
-      <w:r>
-        <w:t xml:space="preserve">, </w:t>
-      </w:r>
-      <w:proofErr w:type="gramStart"/>
-      <w:r>
-        <w:t>read(</w:t>
-      </w:r>
-      <w:proofErr w:type="gramEnd"/>
-      <w:r>
-        <w:t>Группа),</w:t>
-      </w:r>
-    </w:p>
-    <w:p>
-      <w:pPr>
-        <w:pStyle w:val="af"/>
-      </w:pPr>
-      <w:r>
-        <w:t xml:space="preserve">    </w:t>
-      </w:r>
-      <w:proofErr w:type="spellStart"/>
-      <w:proofErr w:type="gramStart"/>
-      <w:r>
-        <w:t>write</w:t>
-      </w:r>
-      <w:proofErr w:type="spellEnd"/>
-      <w:r>
-        <w:t>(</w:t>
-      </w:r>
-      <w:proofErr w:type="gramEnd"/>
-      <w:r>
-        <w:t xml:space="preserve">'Введите оценки в формате [Оценка1, Оценка2, Оценка3]): '), </w:t>
-      </w:r>
-      <w:proofErr w:type="spellStart"/>
-      <w:r>
-        <w:t>nl</w:t>
-      </w:r>
-      <w:proofErr w:type="spellEnd"/>
-      <w:r>
-        <w:t xml:space="preserve">, </w:t>
-      </w:r>
-      <w:proofErr w:type="gramStart"/>
-      <w:r>
-        <w:t>read(</w:t>
-      </w:r>
-      <w:proofErr w:type="gramEnd"/>
-      <w:r>
-        <w:t>Оценки),</w:t>
-      </w:r>
-    </w:p>
-    <w:p>
-      <w:pPr>
-        <w:pStyle w:val="af"/>
-      </w:pPr>
-    </w:p>
-    <w:p>
-      <w:pPr>
-        <w:pStyle w:val="af"/>
-      </w:pPr>
-      <w:r>
-        <w:t xml:space="preserve">    </w:t>
-      </w:r>
-      <w:proofErr w:type="spellStart"/>
-      <w:proofErr w:type="gramStart"/>
+      <w:r>
+        <w:t>waitExit</w:t>
+      </w:r>
+      <w:proofErr w:type="spellEnd"/>
+      <w:r>
+        <w:t>.</w:t>
+      </w:r>
+    </w:p>
+    <w:p>
+      <w:pPr>
+        <w:pStyle w:val="af"/>
+      </w:pPr>
+    </w:p>
+    <w:p>
+      <w:pPr>
+        <w:pStyle w:val="af"/>
+      </w:pPr>
+    </w:p>
+    <w:p>
+      <w:pPr>
+        <w:pStyle w:val="af"/>
+      </w:pPr>
+      <w:r>
+        <w:t xml:space="preserve">% ============= </w:t>
+      </w:r>
       <w:r>
         <w:rPr>
           <w:b/>
           <w:bCs/>
         </w:rPr>
-        <w:t>assertz</w:t>
-      </w:r>
-      <w:proofErr w:type="spellEnd"/>
-      <w:r>
-        <w:t>(студент(</w:t>
-      </w:r>
-      <w:proofErr w:type="gramEnd"/>
-      <w:r>
-        <w:t>N, ФИО, Группа, Оценки)),</w:t>
-      </w:r>
-      <w:r>
-        <w:tab/>
-      </w:r>
-      <w:r>
-        <w:t>% добавление факта в БД</w:t>
+        <w:t>2. Удаление записи из БД</w:t>
+      </w:r>
+      <w:r>
+        <w:t xml:space="preserve"> =============</w:t>
+      </w:r>
+    </w:p>
+    <w:p>
+      <w:pPr>
+        <w:pStyle w:val="af"/>
+      </w:pPr>
+      <w:proofErr w:type="spellStart"/>
+      <w:r>
+        <w:t>proc</w:t>
+      </w:r>
+      <w:proofErr w:type="spellEnd"/>
+      <w:r>
+        <w:t>(2) :-</w:t>
       </w:r>
     </w:p>
     <w:p>
@@ -2255,338 +2191,597 @@
         <w:t xml:space="preserve">    </w:t>
       </w:r>
       <w:proofErr w:type="spellStart"/>
-      <w:proofErr w:type="gramStart"/>
       <w:r>
         <w:t>write</w:t>
       </w:r>
       <w:proofErr w:type="spellEnd"/>
       <w:r>
-        <w:t>(</w:t>
-      </w:r>
-      <w:proofErr w:type="gramEnd"/>
-      <w:r>
-        <w:t xml:space="preserve">'Студент '), </w:t>
-      </w:r>
-      <w:proofErr w:type="spellStart"/>
-      <w:proofErr w:type="gramStart"/>
-      <w:r>
-        <w:t>display</w:t>
-      </w:r>
-      <w:proofErr w:type="spellEnd"/>
-      <w:r>
-        <w:t>(</w:t>
-      </w:r>
-      <w:proofErr w:type="gramEnd"/>
-      <w:r>
-        <w:t xml:space="preserve">ФИО), </w:t>
-      </w:r>
-      <w:proofErr w:type="spellStart"/>
-      <w:proofErr w:type="gramStart"/>
-      <w:r>
-        <w:t>write</w:t>
-      </w:r>
-      <w:proofErr w:type="spellEnd"/>
-      <w:r>
-        <w:t>(</w:t>
-      </w:r>
-      <w:proofErr w:type="gramEnd"/>
-      <w:r>
-        <w:t xml:space="preserve">' был добавлен в БД'), </w:t>
+        <w:t xml:space="preserve">('Введите номер студента для удаления: '), </w:t>
       </w:r>
       <w:proofErr w:type="spellStart"/>
       <w:r>
         <w:t>nl</w:t>
       </w:r>
       <w:proofErr w:type="spellEnd"/>
+      <w:r>
+        <w:t>,</w:t>
+      </w:r>
+    </w:p>
+    <w:p>
+      <w:pPr>
+        <w:pStyle w:val="af"/>
+      </w:pPr>
+      <w:r>
+        <w:t xml:space="preserve">    read(N), </w:t>
+      </w:r>
+      <w:proofErr w:type="spellStart"/>
+      <w:r>
+        <w:t>nl</w:t>
+      </w:r>
+      <w:proofErr w:type="spellEnd"/>
+      <w:r>
+        <w:t>,    % ввод номера сотрудника</w:t>
+      </w:r>
+    </w:p>
+    <w:p>
+      <w:pPr>
+        <w:pStyle w:val="af"/>
+      </w:pPr>
+    </w:p>
+    <w:p>
+      <w:pPr>
+        <w:pStyle w:val="af"/>
+      </w:pPr>
+      <w:r>
+        <w:t xml:space="preserve">    </w:t>
+      </w:r>
+      <w:proofErr w:type="spellStart"/>
       <w:r>
         <w:rPr>
           <w:b/>
           <w:bCs/>
         </w:rPr>
-        <w:t>.</w:t>
-      </w:r>
-    </w:p>
-    <w:p>
-      <w:pPr>
-        <w:pStyle w:val="af"/>
-      </w:pPr>
-    </w:p>
-    <w:p>
-      <w:pPr>
-        <w:pStyle w:val="af"/>
+        <w:t>retract</w:t>
+      </w:r>
+      <w:proofErr w:type="spellEnd"/>
+      <w:r>
+        <w:t>(студент(N, _, _, _)),   % удаление записи о студенте</w:t>
+      </w:r>
+    </w:p>
+    <w:p>
+      <w:pPr>
+        <w:pStyle w:val="af"/>
+      </w:pPr>
+    </w:p>
+    <w:p>
+      <w:pPr>
+        <w:pStyle w:val="af"/>
+      </w:pPr>
+      <w:r>
+        <w:t xml:space="preserve">    % запись удалось найти удалить</w:t>
+      </w:r>
+    </w:p>
+    <w:p>
+      <w:pPr>
+        <w:pStyle w:val="af"/>
+      </w:pPr>
+      <w:r>
+        <w:t xml:space="preserve">    </w:t>
+      </w:r>
+      <w:proofErr w:type="spellStart"/>
+      <w:r>
+        <w:t>write</w:t>
+      </w:r>
+      <w:proofErr w:type="spellEnd"/>
+      <w:r>
+        <w:t xml:space="preserve">('Студент '), </w:t>
+      </w:r>
+      <w:proofErr w:type="spellStart"/>
+      <w:r>
+        <w:t>display</w:t>
+      </w:r>
+      <w:proofErr w:type="spellEnd"/>
+      <w:r>
+        <w:t xml:space="preserve">(N), </w:t>
+      </w:r>
+      <w:proofErr w:type="spellStart"/>
+      <w:r>
+        <w:t>write</w:t>
+      </w:r>
+      <w:proofErr w:type="spellEnd"/>
+      <w:r>
+        <w:t xml:space="preserve">(' был успешно удален из БД'), </w:t>
+      </w:r>
+      <w:proofErr w:type="spellStart"/>
+      <w:r>
+        <w:t>nl</w:t>
+      </w:r>
+      <w:proofErr w:type="spellEnd"/>
+      <w:r>
+        <w:t xml:space="preserve">, </w:t>
+      </w:r>
+      <w:proofErr w:type="spellStart"/>
+      <w:r>
+        <w:t>nl</w:t>
+      </w:r>
+      <w:proofErr w:type="spellEnd"/>
+      <w:r>
+        <w:t>,</w:t>
+      </w:r>
+    </w:p>
+    <w:p>
+      <w:pPr>
+        <w:pStyle w:val="af"/>
+      </w:pPr>
+      <w:r>
+        <w:t xml:space="preserve">    </w:t>
+      </w:r>
+      <w:proofErr w:type="spellStart"/>
+      <w:r>
+        <w:t>waitExit</w:t>
+      </w:r>
+      <w:proofErr w:type="spellEnd"/>
+      <w:r>
+        <w:t>,</w:t>
+      </w:r>
+    </w:p>
+    <w:p>
+      <w:pPr>
+        <w:pStyle w:val="af"/>
+      </w:pPr>
+    </w:p>
+    <w:p>
+      <w:pPr>
+        <w:pStyle w:val="af"/>
+      </w:pPr>
+      <w:r>
+        <w:t xml:space="preserve">    </w:t>
+      </w:r>
+      <w:r>
         <w:rPr>
           <w:b/>
           <w:bCs/>
         </w:rPr>
-      </w:pPr>
-    </w:p>
-    <w:p>
-      <w:pPr>
-        <w:pStyle w:val="af"/>
+        <w:t>! ;</w:t>
+      </w:r>
+      <w:r>
+        <w:t xml:space="preserve"> % завершение или </w:t>
+      </w:r>
+      <w:proofErr w:type="spellStart"/>
+      <w:r>
+        <w:t>альтернатва</w:t>
+      </w:r>
+      <w:proofErr w:type="spellEnd"/>
+    </w:p>
+    <w:p>
+      <w:pPr>
+        <w:pStyle w:val="af"/>
+      </w:pPr>
+    </w:p>
+    <w:p>
+      <w:pPr>
+        <w:pStyle w:val="af"/>
+      </w:pPr>
+      <w:r>
+        <w:lastRenderedPageBreak/>
+        <w:t xml:space="preserve">    % запись не найдена - удалить нечего</w:t>
+      </w:r>
+    </w:p>
+    <w:p>
+      <w:pPr>
+        <w:pStyle w:val="af"/>
+      </w:pPr>
+      <w:r>
+        <w:t xml:space="preserve">    </w:t>
+      </w:r>
+      <w:proofErr w:type="spellStart"/>
+      <w:r>
+        <w:t>write</w:t>
+      </w:r>
+      <w:proofErr w:type="spellEnd"/>
+      <w:r>
+        <w:t xml:space="preserve">('Такого студента в базе данных нет'), </w:t>
+      </w:r>
+      <w:proofErr w:type="spellStart"/>
+      <w:r>
+        <w:t>nl</w:t>
+      </w:r>
+      <w:proofErr w:type="spellEnd"/>
+      <w:r>
+        <w:t xml:space="preserve">, </w:t>
+      </w:r>
+      <w:proofErr w:type="spellStart"/>
+      <w:r>
+        <w:t>nl</w:t>
+      </w:r>
+      <w:proofErr w:type="spellEnd"/>
+      <w:r>
+        <w:t>,</w:t>
+      </w:r>
+    </w:p>
+    <w:p>
+      <w:pPr>
+        <w:pStyle w:val="af"/>
+      </w:pPr>
+      <w:r>
+        <w:t xml:space="preserve">    </w:t>
+      </w:r>
+      <w:proofErr w:type="spellStart"/>
+      <w:r>
+        <w:t>waitExit</w:t>
+      </w:r>
+      <w:proofErr w:type="spellEnd"/>
+      <w:r>
+        <w:t>.</w:t>
+      </w:r>
+    </w:p>
+    <w:p>
+      <w:pPr>
+        <w:ind w:firstLine="0"/>
+      </w:pPr>
+    </w:p>
+    <w:p>
+      <w:r>
+        <w:t xml:space="preserve">Затем </w:t>
+      </w:r>
+      <w:r>
+        <w:t xml:space="preserve">был </w:t>
+      </w:r>
+      <w:r>
+        <w:t>написан</w:t>
+      </w:r>
+      <w:r>
+        <w:t xml:space="preserve"> предикат, который позволяет вывести </w:t>
+      </w:r>
+      <w:r>
+        <w:t xml:space="preserve">все </w:t>
+      </w:r>
+      <w:r>
+        <w:t xml:space="preserve">данные </w:t>
+      </w:r>
+      <w:r>
+        <w:t xml:space="preserve">базы данных </w:t>
+      </w:r>
+      <w:r>
+        <w:t>на экран</w:t>
+      </w:r>
+      <w:r>
+        <w:t xml:space="preserve"> (листинг 3.4).</w:t>
+      </w:r>
+    </w:p>
+    <w:p/>
+    <w:p>
+      <w:r>
+        <w:t>Листинг 3.4 – Процедура просмотра БД</w:t>
+      </w:r>
+    </w:p>
+    <w:p>
+      <w:pPr>
+        <w:pStyle w:val="af"/>
+      </w:pPr>
+      <w:r>
+        <w:t>% ================== 3. Просмотр БД ==================</w:t>
+      </w:r>
+    </w:p>
+    <w:p>
+      <w:pPr>
+        <w:pStyle w:val="af"/>
+      </w:pPr>
+      <w:proofErr w:type="spellStart"/>
+      <w:r>
+        <w:t>proc</w:t>
+      </w:r>
+      <w:proofErr w:type="spellEnd"/>
+      <w:r>
+        <w:t>(3) :-</w:t>
+      </w:r>
+    </w:p>
+    <w:p>
+      <w:pPr>
+        <w:pStyle w:val="af"/>
+      </w:pPr>
+      <w:r>
+        <w:t>    % извлекаем записи из БД пока они не закончатся</w:t>
+      </w:r>
+    </w:p>
+    <w:p>
+      <w:pPr>
+        <w:pStyle w:val="af"/>
+      </w:pPr>
+      <w:r>
+        <w:t>    студент(N, ФИО, Группа, Оценки),    </w:t>
+      </w:r>
+    </w:p>
+    <w:p>
+      <w:pPr>
+        <w:pStyle w:val="af"/>
+      </w:pPr>
+    </w:p>
+    <w:p>
+      <w:pPr>
+        <w:pStyle w:val="af"/>
+        <w:rPr>
+          <w:lang w:val="en-US"/>
+        </w:rPr>
+      </w:pPr>
+      <w:r>
+        <w:t xml:space="preserve">    </w:t>
+      </w:r>
+      <w:r>
+        <w:rPr>
+          <w:lang w:val="en-US"/>
+        </w:rPr>
+        <w:t>write('</w:t>
+      </w:r>
+      <w:r>
+        <w:t>Номер</w:t>
+      </w:r>
+      <w:r>
+        <w:rPr>
+          <w:lang w:val="en-US"/>
+        </w:rPr>
+        <w:t xml:space="preserve">: '), display(N), </w:t>
+      </w:r>
+      <w:proofErr w:type="spellStart"/>
+      <w:r>
+        <w:rPr>
+          <w:lang w:val="en-US"/>
+        </w:rPr>
+        <w:t>nl</w:t>
+      </w:r>
+      <w:proofErr w:type="spellEnd"/>
+      <w:r>
+        <w:rPr>
+          <w:lang w:val="en-US"/>
+        </w:rPr>
+        <w:t>,</w:t>
+      </w:r>
+    </w:p>
+    <w:p>
+      <w:pPr>
+        <w:pStyle w:val="af"/>
+        <w:rPr>
+          <w:lang w:val="en-US"/>
+        </w:rPr>
+      </w:pPr>
+      <w:r>
+        <w:rPr>
+          <w:lang w:val="en-US"/>
+        </w:rPr>
+        <w:t>    write('</w:t>
+      </w:r>
+      <w:r>
+        <w:t>ФИО</w:t>
+      </w:r>
+      <w:r>
+        <w:rPr>
+          <w:lang w:val="en-US"/>
+        </w:rPr>
+        <w:t>: '), display(</w:t>
+      </w:r>
+      <w:r>
+        <w:t>ФИО</w:t>
+      </w:r>
+      <w:r>
+        <w:rPr>
+          <w:lang w:val="en-US"/>
+        </w:rPr>
+        <w:t xml:space="preserve">), </w:t>
+      </w:r>
+      <w:proofErr w:type="spellStart"/>
+      <w:r>
+        <w:rPr>
+          <w:lang w:val="en-US"/>
+        </w:rPr>
+        <w:t>nl</w:t>
+      </w:r>
+      <w:proofErr w:type="spellEnd"/>
+      <w:r>
+        <w:rPr>
+          <w:lang w:val="en-US"/>
+        </w:rPr>
+        <w:t>,</w:t>
+      </w:r>
+    </w:p>
+    <w:p>
+      <w:pPr>
+        <w:pStyle w:val="af"/>
+      </w:pPr>
+      <w:r>
+        <w:rPr>
+          <w:lang w:val="en-US"/>
+        </w:rPr>
+        <w:t xml:space="preserve">    </w:t>
+      </w:r>
+      <w:proofErr w:type="spellStart"/>
+      <w:r>
+        <w:t>write</w:t>
+      </w:r>
+      <w:proofErr w:type="spellEnd"/>
+      <w:r>
+        <w:t xml:space="preserve">('Год поступления: '), </w:t>
+      </w:r>
+      <w:proofErr w:type="spellStart"/>
+      <w:r>
+        <w:t>display</w:t>
+      </w:r>
+      <w:proofErr w:type="spellEnd"/>
+      <w:r>
+        <w:t xml:space="preserve">(Группа), </w:t>
+      </w:r>
+      <w:proofErr w:type="spellStart"/>
+      <w:r>
+        <w:t>nl</w:t>
+      </w:r>
+      <w:proofErr w:type="spellEnd"/>
+      <w:r>
+        <w:t>,</w:t>
+      </w:r>
+    </w:p>
+    <w:p>
+      <w:pPr>
+        <w:pStyle w:val="af"/>
+        <w:rPr>
+          <w:lang w:val="en-US"/>
+        </w:rPr>
+      </w:pPr>
+      <w:r>
+        <w:t xml:space="preserve">    </w:t>
+      </w:r>
+      <w:r>
+        <w:rPr>
+          <w:lang w:val="en-US"/>
+        </w:rPr>
+        <w:t>write('</w:t>
+      </w:r>
+      <w:r>
+        <w:t>Оценки</w:t>
+      </w:r>
+      <w:r>
+        <w:rPr>
+          <w:lang w:val="en-US"/>
+        </w:rPr>
+        <w:t>: '), write(</w:t>
+      </w:r>
+      <w:r>
+        <w:t>Оценки</w:t>
+      </w:r>
+      <w:r>
+        <w:rPr>
+          <w:lang w:val="en-US"/>
+        </w:rPr>
+        <w:t xml:space="preserve">), </w:t>
+      </w:r>
+      <w:proofErr w:type="spellStart"/>
+      <w:r>
+        <w:rPr>
+          <w:lang w:val="en-US"/>
+        </w:rPr>
+        <w:t>nl</w:t>
+      </w:r>
+      <w:proofErr w:type="spellEnd"/>
+      <w:r>
+        <w:rPr>
+          <w:lang w:val="en-US"/>
+        </w:rPr>
+        <w:t xml:space="preserve">, </w:t>
+      </w:r>
+      <w:proofErr w:type="spellStart"/>
+      <w:r>
+        <w:rPr>
+          <w:lang w:val="en-US"/>
+        </w:rPr>
+        <w:t>nl</w:t>
+      </w:r>
+      <w:proofErr w:type="spellEnd"/>
+      <w:r>
+        <w:rPr>
+          <w:lang w:val="en-US"/>
+        </w:rPr>
+        <w:t>,</w:t>
+      </w:r>
+    </w:p>
+    <w:p>
+      <w:pPr>
+        <w:pStyle w:val="af"/>
+        <w:rPr>
+          <w:lang w:val="en-US"/>
+        </w:rPr>
+      </w:pPr>
+    </w:p>
+    <w:p>
+      <w:pPr>
+        <w:pStyle w:val="af"/>
+      </w:pPr>
+      <w:r>
+        <w:rPr>
+          <w:lang w:val="en-US"/>
+        </w:rPr>
+        <w:t> </w:t>
+      </w:r>
+      <w:r>
+        <w:t xml:space="preserve"> </w:t>
+      </w:r>
+      <w:r>
+        <w:rPr>
+          <w:lang w:val="en-US"/>
+        </w:rPr>
+        <w:t> </w:t>
+      </w:r>
+      <w:r>
+        <w:t xml:space="preserve"> </w:t>
+      </w:r>
+      <w:proofErr w:type="spellStart"/>
+      <w:r>
         <w:rPr>
           <w:b/>
           <w:bCs/>
         </w:rPr>
-      </w:pPr>
+        <w:t>fail</w:t>
+      </w:r>
+      <w:proofErr w:type="spellEnd"/>
       <w:r>
         <w:rPr>
           <w:b/>
           <w:bCs/>
         </w:rPr>
-        <w:t>% ============= 2. Удаление записи из БД =============</w:t>
-      </w:r>
-    </w:p>
-    <w:p>
-      <w:pPr>
-        <w:pStyle w:val="af"/>
-      </w:pPr>
-      <w:proofErr w:type="spellStart"/>
-      <w:proofErr w:type="gramStart"/>
-      <w:r>
-        <w:t>proc</w:t>
-      </w:r>
-      <w:proofErr w:type="spellEnd"/>
-      <w:r>
-        <w:t>(</w:t>
-      </w:r>
-      <w:proofErr w:type="gramEnd"/>
-      <w:r>
-        <w:t>2</w:t>
-      </w:r>
-      <w:proofErr w:type="gramStart"/>
-      <w:r>
-        <w:t>) :</w:t>
-      </w:r>
-      <w:proofErr w:type="gramEnd"/>
-      <w:r>
-        <w:t>-</w:t>
-      </w:r>
-    </w:p>
-    <w:p>
-      <w:pPr>
-        <w:pStyle w:val="af"/>
-      </w:pPr>
-      <w:r>
-        <w:t xml:space="preserve">    </w:t>
-      </w:r>
-      <w:proofErr w:type="spellStart"/>
-      <w:proofErr w:type="gramStart"/>
-      <w:r>
-        <w:t>write</w:t>
-      </w:r>
-      <w:proofErr w:type="spellEnd"/>
-      <w:r>
-        <w:t>(</w:t>
-      </w:r>
-      <w:proofErr w:type="gramEnd"/>
-      <w:r>
-        <w:t xml:space="preserve">'Введите номер студента для удаления: '), </w:t>
-      </w:r>
-      <w:proofErr w:type="spellStart"/>
-      <w:r>
-        <w:t>nl</w:t>
-      </w:r>
-      <w:proofErr w:type="spellEnd"/>
-      <w:r>
-        <w:t>,</w:t>
-      </w:r>
-    </w:p>
-    <w:p>
-      <w:pPr>
-        <w:pStyle w:val="af"/>
-      </w:pPr>
-      <w:r>
-        <w:t xml:space="preserve">    read(</w:t>
-      </w:r>
+        <w:t xml:space="preserve"> ;</w:t>
+      </w:r>
+      <w:r>
+        <w:t xml:space="preserve">   % если запись нашлась - </w:t>
+      </w:r>
+      <w:proofErr w:type="spellStart"/>
+      <w:r>
+        <w:t>искуственно</w:t>
+      </w:r>
+      <w:proofErr w:type="spellEnd"/>
+      <w:r>
+        <w:t xml:space="preserve"> вернись (</w:t>
+      </w:r>
+      <w:proofErr w:type="spellStart"/>
+      <w:r>
+        <w:t>false</w:t>
+      </w:r>
+      <w:proofErr w:type="spellEnd"/>
+      <w:r>
+        <w:t>) и поищи ещё</w:t>
+      </w:r>
+    </w:p>
+    <w:p>
+      <w:pPr>
+        <w:pStyle w:val="af"/>
+      </w:pPr>
+      <w:r>
+        <w:t>             % иначе конец просмотра</w:t>
+      </w:r>
+    </w:p>
+    <w:p>
+      <w:pPr>
+        <w:pStyle w:val="af"/>
+      </w:pPr>
+    </w:p>
+    <w:p>
+      <w:pPr>
+        <w:pStyle w:val="af"/>
+      </w:pPr>
+      <w:r>
+        <w:t xml:space="preserve">    </w:t>
+      </w:r>
+      <w:proofErr w:type="spellStart"/>
+      <w:r>
+        <w:t>waitExit</w:t>
+      </w:r>
+      <w:proofErr w:type="spellEnd"/>
       <w:r>
         <w:rPr>
           <w:b/>
           <w:bCs/>
         </w:rPr>
-        <w:t>N</w:t>
-      </w:r>
-      <w:r>
-        <w:t>), % ввод номера сотрудника</w:t>
-      </w:r>
-    </w:p>
-    <w:p>
-      <w:pPr>
-        <w:pStyle w:val="af"/>
-      </w:pPr>
-    </w:p>
-    <w:p>
-      <w:pPr>
-        <w:pStyle w:val="af"/>
-      </w:pPr>
-      <w:r>
-        <w:t xml:space="preserve">    </w:t>
-      </w:r>
-      <w:proofErr w:type="spellStart"/>
-      <w:proofErr w:type="gramStart"/>
-      <w:r>
-        <w:rPr>
-          <w:b/>
-          <w:bCs/>
-        </w:rPr>
-        <w:t>retract</w:t>
-      </w:r>
-      <w:proofErr w:type="spellEnd"/>
-      <w:r>
-        <w:t>(студент(</w:t>
-      </w:r>
-      <w:proofErr w:type="gramEnd"/>
-      <w:r>
-        <w:rPr>
-          <w:b/>
-          <w:bCs/>
-        </w:rPr>
-        <w:t>N</w:t>
-      </w:r>
-      <w:r>
-        <w:t>, _, _, _)), % удаление записи о студенте</w:t>
-      </w:r>
-    </w:p>
-    <w:p>
-      <w:pPr>
-        <w:pStyle w:val="af"/>
-      </w:pPr>
-    </w:p>
-    <w:p>
-      <w:pPr>
-        <w:pStyle w:val="af"/>
-      </w:pPr>
-      <w:r>
-        <w:t xml:space="preserve">    % запись удалось найти удалить</w:t>
-      </w:r>
-    </w:p>
-    <w:p>
-      <w:pPr>
-        <w:pStyle w:val="af"/>
-      </w:pPr>
-      <w:r>
-        <w:t xml:space="preserve">    </w:t>
-      </w:r>
-      <w:proofErr w:type="spellStart"/>
-      <w:proofErr w:type="gramStart"/>
-      <w:r>
-        <w:t>write</w:t>
-      </w:r>
-      <w:proofErr w:type="spellEnd"/>
-      <w:r>
-        <w:t>(</w:t>
-      </w:r>
-      <w:proofErr w:type="gramEnd"/>
-      <w:r>
-        <w:t xml:space="preserve">'Студент '), </w:t>
-      </w:r>
-      <w:proofErr w:type="spellStart"/>
-      <w:r>
-        <w:t>display</w:t>
-      </w:r>
-      <w:proofErr w:type="spellEnd"/>
-      <w:r>
-        <w:t xml:space="preserve">(N), </w:t>
-      </w:r>
-      <w:proofErr w:type="spellStart"/>
-      <w:proofErr w:type="gramStart"/>
-      <w:r>
-        <w:t>write</w:t>
-      </w:r>
-      <w:proofErr w:type="spellEnd"/>
-      <w:r>
-        <w:t>(</w:t>
-      </w:r>
-      <w:proofErr w:type="gramEnd"/>
-      <w:r>
-        <w:t xml:space="preserve">' был успешно удален из БД'), </w:t>
-      </w:r>
-      <w:proofErr w:type="spellStart"/>
-      <w:r>
-        <w:t>nl</w:t>
-      </w:r>
-      <w:proofErr w:type="spellEnd"/>
-      <w:r>
-        <w:t>,</w:t>
-      </w:r>
-    </w:p>
-    <w:p>
-      <w:pPr>
-        <w:pStyle w:val="af"/>
-      </w:pPr>
-      <w:r>
-        <w:t xml:space="preserve">    </w:t>
-      </w:r>
-    </w:p>
-    <w:p>
-      <w:pPr>
-        <w:pStyle w:val="af"/>
-      </w:pPr>
-      <w:r>
-        <w:t xml:space="preserve">    </w:t>
-      </w:r>
-      <w:proofErr w:type="gramStart"/>
-      <w:r>
-        <w:rPr>
-          <w:b/>
-          <w:bCs/>
-        </w:rPr>
-        <w:t>! ;</w:t>
-      </w:r>
-      <w:proofErr w:type="gramEnd"/>
-      <w:r>
-        <w:t xml:space="preserve"> % завершение или </w:t>
-      </w:r>
-      <w:proofErr w:type="spellStart"/>
-      <w:r>
-        <w:t>альтернатва</w:t>
-      </w:r>
-      <w:proofErr w:type="spellEnd"/>
-    </w:p>
-    <w:p>
-      <w:pPr>
-        <w:pStyle w:val="af"/>
-      </w:pPr>
-    </w:p>
-    <w:p>
-      <w:pPr>
-        <w:pStyle w:val="af"/>
-      </w:pPr>
-      <w:r>
-        <w:t xml:space="preserve">    % запись не найдена - удалить нечего</w:t>
-      </w:r>
-    </w:p>
-    <w:p>
-      <w:pPr>
-        <w:pStyle w:val="af"/>
-      </w:pPr>
-      <w:r>
-        <w:t xml:space="preserve">    </w:t>
-      </w:r>
-      <w:proofErr w:type="spellStart"/>
-      <w:proofErr w:type="gramStart"/>
-      <w:r>
-        <w:t>write</w:t>
-      </w:r>
-      <w:proofErr w:type="spellEnd"/>
-      <w:r>
-        <w:t>(</w:t>
-      </w:r>
-      <w:proofErr w:type="gramEnd"/>
-      <w:r>
-        <w:t xml:space="preserve">'Такого студента в базе данных нет'), </w:t>
-      </w:r>
-      <w:proofErr w:type="spellStart"/>
-      <w:r>
-        <w:t>nl</w:t>
-      </w:r>
-      <w:proofErr w:type="spellEnd"/>
-      <w:r>
-        <w:rPr>
-          <w:b/>
-          <w:bCs/>
-        </w:rPr>
         <w:t>.</w:t>
       </w:r>
+      <w:r>
+        <w:t xml:space="preserve">   % завершение - записей больше нет</w:t>
+      </w:r>
     </w:p>
     <w:p>
       <w:pPr>
@@ -2595,102 +2790,43 @@
     </w:p>
     <w:p>
       <w:r>
-        <w:lastRenderedPageBreak/>
-        <w:t xml:space="preserve">Затем </w:t>
-      </w:r>
-      <w:r>
-        <w:t xml:space="preserve">был </w:t>
-      </w:r>
-      <w:r>
-        <w:t>написан</w:t>
-      </w:r>
-      <w:r>
-        <w:t xml:space="preserve"> предикат, который позволяет вывести </w:t>
-      </w:r>
-      <w:r>
-        <w:t xml:space="preserve">все </w:t>
-      </w:r>
-      <w:r>
-        <w:t xml:space="preserve">данные </w:t>
-      </w:r>
-      <w:r>
-        <w:t xml:space="preserve">базы данных </w:t>
-      </w:r>
-      <w:r>
-        <w:t>на экран</w:t>
-      </w:r>
-      <w:r>
-        <w:t xml:space="preserve"> (листинг 3.4).</w:t>
-      </w:r>
-    </w:p>
-    <w:p/>
-    <w:p/>
-    <w:p/>
-    <w:p/>
-    <w:p>
-      <w:r>
         <w:t xml:space="preserve">Предикаты </w:t>
       </w:r>
       <w:proofErr w:type="spellStart"/>
-      <w:proofErr w:type="gramStart"/>
       <w:r>
         <w:t>proc</w:t>
       </w:r>
       <w:proofErr w:type="spellEnd"/>
       <w:r>
-        <w:t>(</w:t>
-      </w:r>
-      <w:proofErr w:type="gramEnd"/>
-      <w:r>
-        <w:t xml:space="preserve">4) и </w:t>
-      </w:r>
-      <w:proofErr w:type="spellStart"/>
-      <w:proofErr w:type="gramStart"/>
+        <w:t xml:space="preserve">(4) и </w:t>
+      </w:r>
+      <w:proofErr w:type="spellStart"/>
       <w:r>
         <w:t>proc</w:t>
       </w:r>
       <w:proofErr w:type="spellEnd"/>
       <w:r>
-        <w:t>(</w:t>
-      </w:r>
-      <w:proofErr w:type="gramEnd"/>
-      <w:r>
-        <w:t xml:space="preserve">5) реализуют сохранение базы данных в файл и загрузку базы данных из файла соответственно. Для выполнения таких функций, как корректировка данных по году поступления и вывод данных о студентах, получивших все двойки, были разработаны предикаты </w:t>
-      </w:r>
-      <w:proofErr w:type="spellStart"/>
-      <w:proofErr w:type="gramStart"/>
+        <w:t xml:space="preserve">(5) реализуют сохранение базы данных в файл и загрузку базы данных из файла соответственно. Для выполнения таких функций, как корректировка данных по году поступления и вывод данных о студентах, получивших все двойки, были разработаны предикаты </w:t>
+      </w:r>
+      <w:proofErr w:type="spellStart"/>
       <w:r>
         <w:t>proc</w:t>
       </w:r>
       <w:proofErr w:type="spellEnd"/>
       <w:r>
-        <w:t>(</w:t>
-      </w:r>
-      <w:proofErr w:type="gramEnd"/>
-      <w:r>
-        <w:t xml:space="preserve">6) и </w:t>
-      </w:r>
-      <w:proofErr w:type="spellStart"/>
-      <w:proofErr w:type="gramStart"/>
+        <w:t xml:space="preserve">(6) и </w:t>
+      </w:r>
+      <w:proofErr w:type="spellStart"/>
       <w:r>
         <w:t>proc</w:t>
       </w:r>
       <w:proofErr w:type="spellEnd"/>
       <w:r>
-        <w:t>(</w:t>
-      </w:r>
-      <w:proofErr w:type="gramEnd"/>
-      <w:r>
-        <w:t>7</w:t>
-      </w:r>
-      <w:proofErr w:type="gramStart"/>
-      <w:r>
-        <w:t>).</w:t>
+        <w:t>(7).</w:t>
       </w:r>
       <w:r>
         <w:t>.</w:t>
       </w:r>
-      <w:proofErr w:type="gramEnd"/>
     </w:p>
     <w:p/>
     <w:p/>

</xml_diff>